<commit_message>
harish added project reports TASKS FOR PROJECT April 14 2025
</commit_message>
<xml_diff>
--- a/Reports/CS4662_project_HeartFailure_harishLakshman.docx
+++ b/Reports/CS4662_project_HeartFailure_harishLakshman.docx
@@ -1232,6 +1232,9 @@
     </w:p>
     <w:p>
       <w:r>
+        <w:rPr>
+          <w:noProof/>
+        </w:rPr>
         <w:drawing>
           <wp:inline distT="0" distB="0" distL="0" distR="0" wp14:anchorId="16F7CA24" wp14:editId="60DADBB8">
             <wp:extent cx="6423282" cy="1351722"/>
@@ -1397,6 +1400,12 @@
       <w:r>
         <w:t>Finish data exploration</w:t>
       </w:r>
+      <w:r>
+        <w:t>----VISUALIZATION, PLOTS (LIST)</w:t>
+      </w:r>
+      <w:r>
+        <w:t xml:space="preserve"> ---SHALINI</w:t>
+      </w:r>
     </w:p>
     <w:p>
       <w:pPr>
@@ -1421,6 +1430,9 @@
       <w:r>
         <w:t>Try KNN clustering</w:t>
       </w:r>
+      <w:r>
+        <w:t xml:space="preserve"> --STEVEN</w:t>
+      </w:r>
     </w:p>
     <w:p>
       <w:pPr>
@@ -1433,6 +1445,9 @@
       <w:r>
         <w:t>Try linear &amp; logistic regression</w:t>
       </w:r>
+      <w:r>
+        <w:t>---STEVEN</w:t>
+      </w:r>
     </w:p>
     <w:p>
       <w:pPr>
@@ -1445,6 +1460,9 @@
       <w:r>
         <w:t>Attempt decision tree</w:t>
       </w:r>
+      <w:r>
+        <w:t>----STEVEN</w:t>
+      </w:r>
     </w:p>
     <w:p>
       <w:pPr>
@@ -1479,19 +1497,10 @@
         </w:numPr>
       </w:pPr>
       <w:r>
-        <w:t>Compare SVM</w:t>
-      </w:r>
-      <w:r>
-        <w:t>(Support vector machines)</w:t>
-      </w:r>
-      <w:r>
-        <w:t xml:space="preserve"> versus ANN</w:t>
-      </w:r>
-      <w:r>
-        <w:t>(Artificial neural networks)</w:t>
-      </w:r>
-      <w:r>
-        <w:t xml:space="preserve"> across different metrics(AUC-ROC, precision-recall, F1-score).</w:t>
+        <w:t>Compare SVM(Support vector machines) versus ANN(Artificial neural networks) across different metrics(AUC-ROC, precision-recall, F1-score).</w:t>
+      </w:r>
+      <w:r>
+        <w:t xml:space="preserve"> HARISH</w:t>
       </w:r>
     </w:p>
     <w:p>
@@ -1505,6 +1514,9 @@
       <w:r>
         <w:t>Try ensemble approach (e.g.: SVM + ANN + Boosting method).</w:t>
       </w:r>
+      <w:r>
+        <w:t>----STEVEN</w:t>
+      </w:r>
     </w:p>
     <w:p>
       <w:pPr>
@@ -1528,6 +1540,9 @@
       </w:pPr>
       <w:r>
         <w:t>Attempt Convolutional Neural Networks &amp; Deep Learning.</w:t>
+      </w:r>
+      <w:r>
+        <w:t xml:space="preserve">   HARISH</w:t>
       </w:r>
     </w:p>
     <w:p/>

</xml_diff>